<commit_message>
- Ajouté de la documentation sur les SpecialFields.
git-svn-id: https://svn.opac.ch/svn/cr/branches/vs2010.1@21333 787ff09c-d2b5-7842-b444-8dd0a418631d
</commit_message>
<xml_diff>
--- a/Epsitec.Cresus/External/Documentation/WebCore/WebCore.Client.docx
+++ b/Epsitec.Cresus/External/Documentation/WebCore/WebCore.Client.docx
@@ -6,39 +6,13 @@
       <w:pPr>
         <w:pStyle w:val="Title"/>
       </w:pPr>
-      <w:proofErr w:type="spellStart"/>
       <w:r>
         <w:t>Epsitec.Cresus.WebCore.Client</w:t>
       </w:r>
-      <w:proofErr w:type="spellEnd"/>
-    </w:p>
-    <w:p>
-      <w:r>
-        <w:t xml:space="preserve">Le projet </w:t>
-      </w:r>
-      <w:proofErr w:type="spellStart"/>
-      <w:r>
-        <w:t>Epsitec.Cresus.WebCore.Client</w:t>
-      </w:r>
-      <w:proofErr w:type="spellEnd"/>
-      <w:r>
-        <w:t xml:space="preserve"> est le client web qui est utilisé pour communiquer avec le serveur qui se trouve dans </w:t>
-      </w:r>
-      <w:proofErr w:type="spellStart"/>
-      <w:r>
-        <w:t>Epsitec.Cresus.WebCore.Server</w:t>
-      </w:r>
-      <w:proofErr w:type="spellEnd"/>
-      <w:r>
-        <w:t xml:space="preserve">. Il s’agit d’un client web destiné à être utilisé dans un navigateur web. La technologie utilisée est une librairie </w:t>
-      </w:r>
-      <w:proofErr w:type="spellStart"/>
-      <w:r>
-        <w:t>javascript</w:t>
-      </w:r>
-      <w:proofErr w:type="spellEnd"/>
-      <w:r>
-        <w:t>, Ext JS</w:t>
+    </w:p>
+    <w:p>
+      <w:r>
+        <w:t>Le projet Epsitec.Cresus.WebCore.Client est le client web qui est utilisé pour communiquer avec le serveur qui se trouve dans Epsitec.Cresus.WebCore.Server. Il s’agit d’un client web destiné à être utilisé dans un navigateur web. La technologie utilisée est une librairie javascript, Ext JS</w:t>
       </w:r>
       <w:r>
         <w:rPr>
@@ -47,15 +21,7 @@
         <w:footnoteReference w:id="1"/>
       </w:r>
       <w:r>
-        <w:t xml:space="preserve">. Comme pour toutes les applications Ext JS, l’application se compose d’une page HTML vide qui en fait que référencer des scripts </w:t>
-      </w:r>
-      <w:proofErr w:type="spellStart"/>
-      <w:r>
-        <w:t>javascript</w:t>
-      </w:r>
-      <w:proofErr w:type="spellEnd"/>
-      <w:r>
-        <w:t xml:space="preserve"> qui vont modifier le DOM de la page.</w:t>
+        <w:t>. Comme pour toutes les applications Ext JS, l’application se compose d’une page HTML vide qui en fait que référencer des scripts javascript qui vont modifier le DOM de la page.</w:t>
       </w:r>
     </w:p>
     <w:p>
@@ -100,57 +66,17 @@
     </w:p>
     <w:p>
       <w:r>
-        <w:t xml:space="preserve">Le reste de l’écran est utilisé par une zone dans laquelle on va afficher le contenu des bases. Elle est gérée par la classe </w:t>
-      </w:r>
-      <w:proofErr w:type="spellStart"/>
-      <w:r>
-        <w:t>TabManager</w:t>
-      </w:r>
-      <w:proofErr w:type="spellEnd"/>
-      <w:r>
-        <w:t>. C’est cet élément qui est utilisé par le menu pour afficher le contenu des bases.</w:t>
-      </w:r>
-    </w:p>
-    <w:p>
-      <w:r>
-        <w:t xml:space="preserve">Pour chaque base à afficher, le </w:t>
-      </w:r>
-      <w:proofErr w:type="spellStart"/>
-      <w:r>
-        <w:t>TabManager</w:t>
-      </w:r>
-      <w:proofErr w:type="spellEnd"/>
-      <w:r>
-        <w:t xml:space="preserve"> va créer un nouvel onglet avec pour unique élément une instance de </w:t>
-      </w:r>
-      <w:proofErr w:type="spellStart"/>
-      <w:r>
-        <w:t>ColumnManager</w:t>
-      </w:r>
-      <w:proofErr w:type="spellEnd"/>
-      <w:r>
-        <w:t xml:space="preserve"> qui va s’occuper d’afficher tous les sous-éléments.</w:t>
-      </w:r>
-    </w:p>
-    <w:p>
-      <w:r>
-        <w:t xml:space="preserve">A gauche, il va créer une liste d’entités qui est gérée par la classe </w:t>
-      </w:r>
-      <w:proofErr w:type="spellStart"/>
-      <w:r>
-        <w:t>EntityListPanel</w:t>
-      </w:r>
-      <w:proofErr w:type="spellEnd"/>
-      <w:r>
-        <w:t xml:space="preserve">. A droite, peut afficher des instances de la classe </w:t>
-      </w:r>
-      <w:proofErr w:type="spellStart"/>
-      <w:r>
-        <w:t>EntityColumn</w:t>
-      </w:r>
-      <w:proofErr w:type="spellEnd"/>
-      <w:r>
-        <w:t>, suivant les actions effectuées par l’utilisateur.</w:t>
+        <w:t>Le reste de l’écran est utilisé par une zone dans laquelle on va afficher le contenu des bases. Elle est gérée par la classe TabManager. C’est cet élément qui est utilisé par le menu pour afficher le contenu des bases.</w:t>
+      </w:r>
+    </w:p>
+    <w:p>
+      <w:r>
+        <w:t>Pour chaque base à afficher, le TabManager va créer un nouvel onglet avec pour unique élément une instance de ColumnManager qui va s’occuper d’afficher tous les sous-éléments.</w:t>
+      </w:r>
+    </w:p>
+    <w:p>
+      <w:r>
+        <w:t>A gauche, il va créer une liste d’entités qui est gérée par la classe EntityListPanel. A droite, peut afficher des instances de la classe EntityColumn, suivant les actions effectuées par l’utilisateur.</w:t>
       </w:r>
     </w:p>
     <w:p>
@@ -1026,16 +952,11 @@
                                 <w:jc w:val="center"/>
                               </w:pPr>
                               <w:r>
-                                <w:t xml:space="preserve">Bouton de </w:t>
-                              </w:r>
-                              <w:proofErr w:type="spellStart"/>
-                              <w:r>
-                                <w:t>l</w:t>
+                                <w:t>Bouton de l</w:t>
                               </w:r>
                               <w:r>
                                 <w:t>ogout</w:t>
                               </w:r>
-                              <w:proofErr w:type="spellEnd"/>
                             </w:p>
                           </w:txbxContent>
                         </wps:txbx>
@@ -1087,11 +1008,9 @@
                               <w:pPr>
                                 <w:jc w:val="center"/>
                               </w:pPr>
-                              <w:proofErr w:type="spellStart"/>
                               <w:r>
                                 <w:t>EntityListPanel</w:t>
                               </w:r>
-                              <w:proofErr w:type="spellEnd"/>
                             </w:p>
                           </w:txbxContent>
                         </wps:txbx>
@@ -1143,11 +1062,9 @@
                               <w:pPr>
                                 <w:jc w:val="center"/>
                               </w:pPr>
-                              <w:proofErr w:type="spellStart"/>
                               <w:r>
                                 <w:t>ColumnManager</w:t>
                               </w:r>
-                              <w:proofErr w:type="spellEnd"/>
                             </w:p>
                           </w:txbxContent>
                         </wps:txbx>
@@ -1199,11 +1116,9 @@
                               <w:pPr>
                                 <w:jc w:val="center"/>
                               </w:pPr>
-                              <w:proofErr w:type="spellStart"/>
                               <w:r>
                                 <w:t>EntityColumn</w:t>
                               </w:r>
-                              <w:proofErr w:type="spellEnd"/>
                             </w:p>
                           </w:txbxContent>
                         </wps:txbx>
@@ -1255,11 +1170,9 @@
                               <w:pPr>
                                 <w:jc w:val="center"/>
                               </w:pPr>
-                              <w:proofErr w:type="spellStart"/>
                               <w:r>
                                 <w:t>TabManager</w:t>
                               </w:r>
-                              <w:proofErr w:type="spellEnd"/>
                             </w:p>
                           </w:txbxContent>
                         </wps:txbx>
@@ -1583,15 +1496,7 @@
     </w:p>
     <w:p>
       <w:r>
-        <w:t xml:space="preserve">Toutes les listes d’entités qui sont afficher à un moment où à un autre à l’utilisateur sont des instances de la classe </w:t>
-      </w:r>
-      <w:proofErr w:type="spellStart"/>
-      <w:r>
-        <w:t>EntityList</w:t>
-      </w:r>
-      <w:proofErr w:type="spellEnd"/>
-      <w:r>
-        <w:t xml:space="preserve"> ou d’une de ses sous classes. Ces sous classes sont caractérisées par plusieurs éléments.</w:t>
+        <w:t>Toutes les listes d’entités qui sont afficher à un moment où à un autre à l’utilisateur sont des instances de la classe EntityList ou d’une de ses sous classes. Ces sous classes sont caractérisées par plusieurs éléments.</w:t>
       </w:r>
     </w:p>
     <w:p>
@@ -1619,29 +1524,11 @@
         <w:t>. C’est par exemple le cas de la liste de gauche. Les données sont obtenues p</w:t>
       </w:r>
       <w:r>
-        <w:t xml:space="preserve">ar le </w:t>
-      </w:r>
-      <w:proofErr w:type="spellStart"/>
-      <w:r>
-        <w:t>DatabaseModule</w:t>
-      </w:r>
-      <w:proofErr w:type="spellEnd"/>
-      <w:r>
-        <w:t xml:space="preserve"> du serveur, et elles correspondent aux définitions des </w:t>
-      </w:r>
-      <w:proofErr w:type="spellStart"/>
-      <w:r>
-        <w:t>DataSetMetadata</w:t>
-      </w:r>
-      <w:proofErr w:type="spellEnd"/>
-      <w:r>
-        <w:t xml:space="preserve"> du fichier de configuration </w:t>
-      </w:r>
-      <w:proofErr w:type="spellStart"/>
+        <w:t xml:space="preserve">ar le DatabaseModule du serveur, et elles correspondent aux définitions des DataSetMetadata du fichier de configuration </w:t>
+      </w:r>
       <w:r>
         <w:t>Aider.Metadata.crconfig</w:t>
       </w:r>
-      <w:proofErr w:type="spellEnd"/>
       <w:r>
         <w:t>.</w:t>
       </w:r>
@@ -1656,56 +1543,10 @@
       </w:pPr>
       <w:r>
         <w:lastRenderedPageBreak/>
-        <w:t xml:space="preserve">Les données d’un </w:t>
-      </w:r>
-      <w:proofErr w:type="spellStart"/>
-      <w:r>
-        <w:t>SetViewController</w:t>
-      </w:r>
-      <w:proofErr w:type="spellEnd"/>
-      <w:r>
-        <w:t xml:space="preserve">. C’est par exemple le cas des listes qui sont inclues dans les </w:t>
-      </w:r>
-      <w:proofErr w:type="spellStart"/>
-      <w:r>
-        <w:t>SetColumn</w:t>
-      </w:r>
-      <w:proofErr w:type="spellEnd"/>
-      <w:r>
-        <w:t xml:space="preserve">. Les données sont obtenues par le </w:t>
-      </w:r>
-      <w:proofErr w:type="spellStart"/>
-      <w:r>
-        <w:t>SetModule</w:t>
-      </w:r>
-      <w:proofErr w:type="spellEnd"/>
-      <w:r>
-        <w:t xml:space="preserve"> du serveur</w:t>
-      </w:r>
-      <w:r>
-        <w:t xml:space="preserve">, et elles correspondent à une vue </w:t>
-      </w:r>
-      <w:r>
-        <w:t>sur une table d’entités</w:t>
-      </w:r>
-      <w:r>
-        <w:t xml:space="preserve"> configurée dynamiquement par le </w:t>
-      </w:r>
-      <w:proofErr w:type="spellStart"/>
-      <w:r>
-        <w:t>SetViewControlle</w:t>
-      </w:r>
-      <w:proofErr w:type="spellEnd"/>
-      <w:r>
-        <w:t>. Par exemple, ces listes sont utilisées pour afficher les participants d’un groupe, donc une vue sur la table d’</w:t>
-      </w:r>
-      <w:proofErr w:type="spellStart"/>
-      <w:r>
-        <w:t>AiderGroupParticipantEntity</w:t>
-      </w:r>
-      <w:proofErr w:type="spellEnd"/>
-      <w:r>
-        <w:t>, mais contenant seulement les entités liées à un groupe donné.</w:t>
+        <w:t>Les données d’un SetViewController. C’est par exemple le cas des listes qui sont inclues dans les SetColumn. Les données sont obtenues par le SetModule du serveur</w:t>
+      </w:r>
+      <w:r>
+        <w:t>, et elles correspondent à une vue sur une table d’entités configurée dynamiquement par le SetViewControlle. Par exemple, ces listes sont utilisées pour afficher les participants d’un groupe, donc une vue sur la table d’AiderGroupParticipantEntity, mais contenant seulement les entités liées à un groupe donné.</w:t>
       </w:r>
     </w:p>
     <w:p>
@@ -1717,15 +1558,7 @@
         </w:numPr>
       </w:pPr>
       <w:r>
-        <w:t xml:space="preserve">Les données d’une </w:t>
-      </w:r>
-      <w:proofErr w:type="spellStart"/>
-      <w:r>
-        <w:t>FavoritesCollection</w:t>
-      </w:r>
-      <w:proofErr w:type="spellEnd"/>
-      <w:r>
-        <w:t>. C’est par exemple le cas des listes de sélections d’entités dont le</w:t>
+        <w:t>Les données d’une FavoritesCollection. C’est par exemple le cas des listes de sélections d’entités dont le</w:t>
       </w:r>
       <w:r>
         <w:t xml:space="preserve">s entités ne viennent pas directement d’une base de données, </w:t>
@@ -1734,18 +1567,8 @@
         <w:t>mais d’une liste d’entités favorites. Les données sont obtenues pa</w:t>
       </w:r>
       <w:r>
-        <w:t xml:space="preserve">r le </w:t>
-      </w:r>
-      <w:proofErr w:type="spellStart"/>
-      <w:r>
-        <w:t>FavoritesModule</w:t>
-      </w:r>
-      <w:proofErr w:type="spellEnd"/>
-      <w:r>
-        <w:t xml:space="preserve"> du serveur et correspondent à un ensemble d’entités prédéterminée par le serveur.</w:t>
-      </w:r>
-      <w:bookmarkStart w:id="0" w:name="_GoBack"/>
-      <w:bookmarkEnd w:id="0"/>
+        <w:t>r le FavoritesModule du serveur et correspondent à un ensemble d’entités prédéterminée par le serveur.</w:t>
+      </w:r>
     </w:p>
     <w:p>
       <w:r>
@@ -1830,15 +1653,7 @@
         </w:numPr>
       </w:pPr>
       <w:r>
-        <w:t xml:space="preserve">Un fichier csv dont les colonnes sont déterminées par un dialogue de sélection des colonnes. Toutes les colonnes disponibles à l’affichage le sont aussi à l’export. A terme, il est prévu de pouvoir exporter les mêmes données au format </w:t>
-      </w:r>
-      <w:proofErr w:type="spellStart"/>
-      <w:r>
-        <w:t>pdf</w:t>
-      </w:r>
-      <w:proofErr w:type="spellEnd"/>
-      <w:r>
-        <w:t>.</w:t>
+        <w:t>Un fichier csv dont les colonnes sont déterminées par un dialogue de sélection des colonnes. Toutes les colonnes disponibles à l’affichage le sont aussi à l’export. A terme, il est prévu de pouvoir exporter les mêmes données au format pdf.</w:t>
       </w:r>
     </w:p>
     <w:p>
@@ -1867,13 +1682,8 @@
           <w:numId w:val="2"/>
         </w:numPr>
       </w:pPr>
-      <w:proofErr w:type="spellStart"/>
-      <w:r>
-        <w:t>TileColumn</w:t>
-      </w:r>
-      <w:proofErr w:type="spellEnd"/>
-      <w:r>
-        <w:t>. Son contenu est une série des tuiles</w:t>
+      <w:r>
+        <w:t>TileColumn. Son contenu est une série des tuiles</w:t>
       </w:r>
     </w:p>
     <w:p>
@@ -1884,32 +1694,14 @@
           <w:numId w:val="2"/>
         </w:numPr>
       </w:pPr>
-      <w:proofErr w:type="spellStart"/>
       <w:r>
         <w:lastRenderedPageBreak/>
-        <w:t>SetColumn</w:t>
-      </w:r>
-      <w:proofErr w:type="spellEnd"/>
-      <w:r>
-        <w:t xml:space="preserve">. Son contenu est une liste d’entités gérée par une instance de </w:t>
-      </w:r>
-      <w:proofErr w:type="spellStart"/>
-      <w:r>
-        <w:t>SetEditableEntityList</w:t>
-      </w:r>
-      <w:proofErr w:type="spellEnd"/>
-    </w:p>
-    <w:p>
-      <w:r>
-        <w:t xml:space="preserve">Les tuiles sont des petits bouts d’éléments d’interface graphique qui forment une </w:t>
-      </w:r>
-      <w:proofErr w:type="spellStart"/>
-      <w:r>
-        <w:t>TileColumn</w:t>
-      </w:r>
-      <w:proofErr w:type="spellEnd"/>
-      <w:r>
-        <w:t>. Il y en a plusieurs types :</w:t>
+        <w:t>SetColumn. Son contenu est une liste d’entités gérée par une instance de SetEditableEntityList</w:t>
+      </w:r>
+    </w:p>
+    <w:p>
+      <w:r>
+        <w:t>Les tuiles sont des petits bouts d’éléments d’interface graphique qui forment une TileColumn. Il y en a plusieurs types :</w:t>
       </w:r>
     </w:p>
     <w:p>
@@ -1920,11 +1712,9 @@
           <w:numId w:val="2"/>
         </w:numPr>
       </w:pPr>
-      <w:proofErr w:type="spellStart"/>
       <w:r>
         <w:t>SummaryTile</w:t>
       </w:r>
-      <w:proofErr w:type="spellEnd"/>
       <w:r>
         <w:t> : les tuiles de résumé d’une seule entité, qui affichent un texte.</w:t>
       </w:r>
@@ -1937,29 +1727,8 @@
           <w:numId w:val="2"/>
         </w:numPr>
       </w:pPr>
-      <w:proofErr w:type="spellStart"/>
-      <w:r>
-        <w:t>GroupedSummaryTile</w:t>
-      </w:r>
-      <w:proofErr w:type="spellEnd"/>
-      <w:r>
-        <w:t xml:space="preserve"> : les tuiles de résumé d’une collection d’entités dont le </w:t>
-      </w:r>
-      <w:proofErr w:type="spellStart"/>
-      <w:r>
-        <w:t>template</w:t>
-      </w:r>
-      <w:proofErr w:type="spellEnd"/>
-      <w:r>
-        <w:t xml:space="preserve"> a l’auto </w:t>
-      </w:r>
-      <w:proofErr w:type="spellStart"/>
-      <w:r>
-        <w:t>grouping</w:t>
-      </w:r>
-      <w:proofErr w:type="spellEnd"/>
-      <w:r>
-        <w:t xml:space="preserve"> activé. Il s’agit s’une séquence d’éléments contenant chacun le résumé d’une entité.</w:t>
+      <w:r>
+        <w:t>GroupedSummaryTile : les tuiles de résumé d’une collection d’entités dont le template a l’auto grouping activé. Il s’agit s’une séquence d’éléments contenant chacun le résumé d’une entité.</w:t>
       </w:r>
     </w:p>
     <w:p>
@@ -1970,29 +1739,11 @@
           <w:numId w:val="2"/>
         </w:numPr>
       </w:pPr>
-      <w:proofErr w:type="spellStart"/>
       <w:r>
         <w:t>CollectionSummaryTile</w:t>
       </w:r>
-      <w:proofErr w:type="spellEnd"/>
-      <w:r>
-        <w:t xml:space="preserve"> : les tuiles de résumé d’une seule entité qui fait partie d’une collection d’entités dont le </w:t>
-      </w:r>
-      <w:proofErr w:type="spellStart"/>
-      <w:r>
-        <w:t>template</w:t>
-      </w:r>
-      <w:proofErr w:type="spellEnd"/>
-      <w:r>
-        <w:t xml:space="preserve"> a l’auto </w:t>
-      </w:r>
-      <w:proofErr w:type="spellStart"/>
-      <w:r>
-        <w:t>grouping</w:t>
-      </w:r>
-      <w:proofErr w:type="spellEnd"/>
-      <w:r>
-        <w:t xml:space="preserve"> désactivé. Elles affichent juste un texte, avec un bouton pour ajouter un</w:t>
+      <w:r>
+        <w:t> : les tuiles de résumé d’une seule entité qui fait partie d’une collection d’entités dont le template a l’auto grouping désactivé. Elles affichent juste un texte, avec un bouton pour ajouter un</w:t>
       </w:r>
       <w:r>
         <w:t>e</w:t>
@@ -2009,29 +1760,11 @@
           <w:numId w:val="2"/>
         </w:numPr>
       </w:pPr>
-      <w:proofErr w:type="spellStart"/>
       <w:r>
         <w:t>EmptyCollectionSummaryTile</w:t>
       </w:r>
-      <w:proofErr w:type="spellEnd"/>
-      <w:r>
-        <w:t xml:space="preserve"> : les tuiles utilisées pour les collections d’entités dont le </w:t>
-      </w:r>
-      <w:proofErr w:type="spellStart"/>
-      <w:r>
-        <w:t>template</w:t>
-      </w:r>
-      <w:proofErr w:type="spellEnd"/>
-      <w:r>
-        <w:t xml:space="preserve"> a l’auto </w:t>
-      </w:r>
-      <w:proofErr w:type="spellStart"/>
-      <w:r>
-        <w:t>grouping</w:t>
-      </w:r>
-      <w:proofErr w:type="spellEnd"/>
-      <w:r>
-        <w:t xml:space="preserve"> désactivé qui n’ont aucun élément. Elle contient juste un bouton qui permet d’ajouter une nouvelle entité à la collection.</w:t>
+      <w:r>
+        <w:t> : les tuiles utilisées pour les collections d’entités dont le template a l’auto grouping désactivé qui n’ont aucun élément. Elle contient juste un bouton qui permet d’ajouter une nouvelle entité à la collection.</w:t>
       </w:r>
     </w:p>
     <w:p>
@@ -2042,11 +1775,9 @@
           <w:numId w:val="2"/>
         </w:numPr>
       </w:pPr>
-      <w:proofErr w:type="spellStart"/>
       <w:r>
         <w:t>EditionTile</w:t>
       </w:r>
-      <w:proofErr w:type="spellEnd"/>
       <w:r>
         <w:t> : les tuiles utilisées pour l’édition d’entités. Elles contiennent des champs éditables et un bouton pour sauver ces champs dans la base de données.</w:t>
       </w:r>
@@ -2056,31 +1787,7 @@
         <w:ind w:left="360"/>
       </w:pPr>
       <w:r>
-        <w:t xml:space="preserve">C’est la classe </w:t>
-      </w:r>
-      <w:proofErr w:type="spellStart"/>
-      <w:r>
-        <w:t>ColumnManager</w:t>
-      </w:r>
-      <w:proofErr w:type="spellEnd"/>
-      <w:r>
-        <w:t xml:space="preserve"> qui est responsable de l’affichage de ces colonnes et de faire les requêtes sur le serveur pour obtenir leur définitions. La classe </w:t>
-      </w:r>
-      <w:proofErr w:type="spellStart"/>
-      <w:r>
-        <w:t>BrickWallParser</w:t>
-      </w:r>
-      <w:proofErr w:type="spellEnd"/>
-      <w:r>
-        <w:t xml:space="preserve"> a, quant à elle, le rôle de décoder la réponse du serveur pour créer les objets de configuration </w:t>
-      </w:r>
-      <w:proofErr w:type="spellStart"/>
-      <w:r>
-        <w:t>javascript</w:t>
-      </w:r>
-      <w:proofErr w:type="spellEnd"/>
-      <w:r>
-        <w:t xml:space="preserve"> qui vont servir à instancier les classes Ext JS.</w:t>
+        <w:t>C’est la classe ColumnManager qui est responsable de l’affichage de ces colonnes et de faire les requêtes sur le serveur pour obtenir leur définitions. La classe BrickWallParser a, quant à elle, le rôle de décoder la réponse du serveur pour créer les objets de configuration javascript qui vont servir à instancier les classes Ext JS.</w:t>
       </w:r>
     </w:p>
     <w:p>
@@ -2098,39 +1805,7 @@
     </w:p>
     <w:p>
       <w:r>
-        <w:t xml:space="preserve">Les étapes de ce processus sont relativement similaires  à ce qui se passe pour les tuiles d’éditions et sont gérées par les classes Action, </w:t>
-      </w:r>
-      <w:proofErr w:type="spellStart"/>
-      <w:r>
-        <w:t>EntityAction</w:t>
-      </w:r>
-      <w:proofErr w:type="spellEnd"/>
-      <w:r>
-        <w:t xml:space="preserve"> et </w:t>
-      </w:r>
-      <w:proofErr w:type="spellStart"/>
-      <w:r>
-        <w:t>TypeAction</w:t>
-      </w:r>
-      <w:proofErr w:type="spellEnd"/>
-      <w:r>
-        <w:t xml:space="preserve">. L’interface se compose aussi de tuiles et de briques, ce qui fait que l’interprétation du </w:t>
-      </w:r>
-      <w:proofErr w:type="spellStart"/>
-      <w:r>
-        <w:t>layout</w:t>
-      </w:r>
-      <w:proofErr w:type="spellEnd"/>
-      <w:r>
-        <w:t xml:space="preserve"> se fait par le </w:t>
-      </w:r>
-      <w:proofErr w:type="spellStart"/>
-      <w:r>
-        <w:t>BrickWallParser</w:t>
-      </w:r>
-      <w:proofErr w:type="spellEnd"/>
-      <w:r>
-        <w:t>.</w:t>
+        <w:t>Les étapes de ce processus sont relativement similaires  à ce qui se passe pour les tuiles d’éditions et sont gérées par les classes Action, EntityAction et TypeAction. L’interface se compose aussi de tuiles et de briques, ce qui fait que l’interprétation du layout se fait par le BrickWallParser.</w:t>
       </w:r>
     </w:p>
     <w:p>
@@ -2138,7 +1813,10 @@
         <w:pStyle w:val="Heading1"/>
       </w:pPr>
       <w:r>
-        <w:t>Champs d’édition spéciaux</w:t>
+        <w:t xml:space="preserve">Champs d’édition </w:t>
+      </w:r>
+      <w:r>
+        <w:t>spécifiques</w:t>
       </w:r>
     </w:p>
     <w:p>
@@ -2154,13 +1832,8 @@
           <w:numId w:val="2"/>
         </w:numPr>
       </w:pPr>
-      <w:proofErr w:type="spellStart"/>
-      <w:r>
-        <w:t>EnumerationField</w:t>
-      </w:r>
-      <w:proofErr w:type="spellEnd"/>
-      <w:r>
-        <w:t>. C’est un champ d’édition qui permet de sélectionner une valeur parmi une énumération de valeurs obtenue depuis le serveur.</w:t>
+      <w:r>
+        <w:t>EnumerationField. C’est un champ d’édition qui permet de sélectionner une valeur parmi une énumération de valeurs obtenue depuis le serveur.</w:t>
       </w:r>
     </w:p>
     <w:p>
@@ -2171,22 +1844,9 @@
           <w:numId w:val="2"/>
         </w:numPr>
       </w:pPr>
-      <w:proofErr w:type="spellStart"/>
       <w:r>
         <w:lastRenderedPageBreak/>
-        <w:t>EntityReferenceField</w:t>
-      </w:r>
-      <w:proofErr w:type="spellEnd"/>
-      <w:r>
-        <w:t xml:space="preserve">. C’est un champ d’édition qui permet d’éditer une référence sur une autre entité. On sélectionne la référence au moyen d’un </w:t>
-      </w:r>
-      <w:proofErr w:type="spellStart"/>
-      <w:r>
-        <w:t>EntityPicker</w:t>
-      </w:r>
-      <w:proofErr w:type="spellEnd"/>
-      <w:r>
-        <w:t xml:space="preserve"> qui présente à l’utilisateur une liste d’entités.</w:t>
+        <w:t>EntityReferenceField. C’est un champ d’édition qui permet d’éditer une référence sur une autre entité. On sélectionne la référence au moyen d’un EntityPicker qui présente à l’utilisateur une liste d’entités.</w:t>
       </w:r>
     </w:p>
     <w:p>
@@ -2197,22 +1857,25 @@
           <w:numId w:val="2"/>
         </w:numPr>
       </w:pPr>
-      <w:proofErr w:type="spellStart"/>
-      <w:r>
-        <w:t>EntityCollectionField</w:t>
-      </w:r>
-      <w:proofErr w:type="spellEnd"/>
-      <w:r>
-        <w:t xml:space="preserve">. C’est un champ d’édition qui permet d’éditer une collection d’entités. On peut supprimer des entités de la liste et en rajouter au moyen d’un </w:t>
-      </w:r>
-      <w:proofErr w:type="spellStart"/>
-      <w:r>
-        <w:t>EntityPicker</w:t>
-      </w:r>
-      <w:proofErr w:type="spellEnd"/>
-      <w:r>
-        <w:t>.</w:t>
-      </w:r>
+      <w:r>
+        <w:t>EntityCollectionField. C’est un champ d’édition qui permet d’éditer une collection d’entités. On peut supprimer des entités de la liste et en rajouter au moyen d’un EntityPicker.</w:t>
+      </w:r>
+    </w:p>
+    <w:p>
+      <w:r>
+        <w:t>En plus de cela, il y a les champs d’édition spéciaux. Le but de ces champs, est de pouvoir définir des champs d’édition personnalisés spécifique</w:t>
+      </w:r>
+      <w:r>
+        <w:t>s</w:t>
+      </w:r>
+      <w:r>
+        <w:t xml:space="preserve"> à une application.</w:t>
+      </w:r>
+      <w:r>
+        <w:t xml:space="preserve"> Pour ce faire, on a une implémentation dédiée dans le serveur qui fournit des méthodes que le client peut appeler au moyen d’une url, ce qui lui permet d’obtenir des données qui répondent à ces besoins. Par exemple pour le projet AIDER, il y a un champ spécifique qui permet de sélectionner des groupes au sein de leur arbre, ce qui met bien en évidence leur structure hiérarchique. Tous les champs spéciaux doivent hériter de la classe Epsitec.SpecialField, qui met à disposition de quoi appeler les méthodes définies sur le serveur.</w:t>
+      </w:r>
+      <w:bookmarkStart w:id="0" w:name="_GoBack"/>
+      <w:bookmarkEnd w:id="0"/>
     </w:p>
     <w:p>
       <w:pPr>
@@ -2224,60 +1887,12 @@
     </w:p>
     <w:p>
       <w:r>
-        <w:t xml:space="preserve">La localisation des textes internes à l’application se fait de manière relativement simple. Absolument tous les textes affichés à l’utilisateur qui sont définis par le client doivent venir de la classe </w:t>
-      </w:r>
-      <w:proofErr w:type="spellStart"/>
-      <w:r>
-        <w:t>Texts</w:t>
-      </w:r>
-      <w:proofErr w:type="spellEnd"/>
-      <w:r>
-        <w:t xml:space="preserve">. Cette classe utilise un dictionnaire pour stocker les textes, et ce dictionnaire est rempli par un fichier </w:t>
-      </w:r>
-      <w:proofErr w:type="spellStart"/>
-      <w:r>
-        <w:t>javascript</w:t>
-      </w:r>
-      <w:proofErr w:type="spellEnd"/>
-      <w:r>
-        <w:t xml:space="preserve"> qui se trouve dans le dossier </w:t>
-      </w:r>
-      <w:proofErr w:type="gramStart"/>
-      <w:r>
-        <w:t>locale</w:t>
-      </w:r>
-      <w:proofErr w:type="gramEnd"/>
-      <w:r>
-        <w:t>. Il suffit d’inclure le bon fichier de locale dans la page index.html pour avoir la locale dans la langue désirée.</w:t>
-      </w:r>
-    </w:p>
-    <w:p>
-      <w:r>
-        <w:t xml:space="preserve">Si on veut que l’application puisse être utilisée avec plusieurs langues à la fois, il faut soit rendre dynamique la page index.html avec du </w:t>
-      </w:r>
-      <w:proofErr w:type="spellStart"/>
-      <w:r>
-        <w:t>php</w:t>
-      </w:r>
-      <w:proofErr w:type="spellEnd"/>
-      <w:r>
-        <w:t xml:space="preserve"> par exemple, ou bien avoir une règle dans le serveur </w:t>
-      </w:r>
-      <w:proofErr w:type="spellStart"/>
-      <w:r>
-        <w:t>NGinx</w:t>
-      </w:r>
-      <w:proofErr w:type="spellEnd"/>
-      <w:r>
-        <w:t xml:space="preserve"> pour servir une page différente en fonction de l’url par exemple. Dans tous les cas, il est obligatoire de recharger la page web pour changer la locale. Le </w:t>
-      </w:r>
-      <w:proofErr w:type="spellStart"/>
-      <w:r>
-        <w:t>framework</w:t>
-      </w:r>
-      <w:proofErr w:type="spellEnd"/>
-      <w:r>
-        <w:t xml:space="preserve"> Ext JS ne supporte pas le changement à chaud de la locale.</w:t>
+        <w:t>La localisation des textes internes à l’application se fait de manière relativement simple. Absolument tous les textes affichés à l’utilisateur qui sont définis par le client doivent venir de la classe Texts. Cette classe utilise un dictionnaire pour stocker les textes, et ce dictionnaire est rempli par un fichier javascript qui se trouve dans le dossier locale. Il suffit d’inclure le bon fichier de locale dans la page index.html pour avoir la locale dans la langue désirée.</w:t>
+      </w:r>
+    </w:p>
+    <w:p>
+      <w:r>
+        <w:t>Si on veut que l’application puisse être utilisée avec plusieurs langues à la fois, il faut soit rendre dynamique la page index.html avec du php par exemple, ou bien avoir une règle dans le serveur NGinx pour servir une page différente en fonction de l’url par exemple. Dans tous les cas, il est obligatoire de recharger la page web pour changer la locale. Le framework Ext JS ne supporte pas le changement à chaud de la locale.</w:t>
       </w:r>
     </w:p>
     <w:p>
@@ -2289,13 +1904,8 @@
       </w:r>
     </w:p>
     <w:p>
-      <w:proofErr w:type="spellStart"/>
-      <w:r>
-        <w:t>Todo</w:t>
-      </w:r>
-      <w:proofErr w:type="spellEnd"/>
-      <w:r>
-        <w:t xml:space="preserve"> by Samuel ;-)</w:t>
+      <w:r>
+        <w:t>Todo by Samuel ;-)</w:t>
       </w:r>
     </w:p>
     <w:sectPr>
@@ -2353,7 +1963,7 @@
       <w:rPr>
         <w:noProof/>
       </w:rPr>
-      <w:t>3</w:t>
+      <w:t>5</w:t>
     </w:r>
     <w:r>
       <w:fldChar w:fldCharType="end"/>
@@ -3947,7 +3557,7 @@
 </file>
 
 <file path=customXml/itemProps1.xml><?xml version="1.0" encoding="utf-8"?>
-<ds:datastoreItem xmlns:ds="http://schemas.openxmlformats.org/officeDocument/2006/customXml" ds:itemID="{194D3F1A-610A-4208-B1F0-07AACF0850E8}">
+<ds:datastoreItem xmlns:ds="http://schemas.openxmlformats.org/officeDocument/2006/customXml" ds:itemID="{E1680C6C-CE9C-4465-B42B-5517E2A652E7}">
   <ds:schemaRefs>
     <ds:schemaRef ds:uri="http://schemas.openxmlformats.org/officeDocument/2006/bibliography"/>
   </ds:schemaRefs>

</xml_diff>